<commit_message>
add data to appemdix
</commit_message>
<xml_diff>
--- a/Appendix.docx
+++ b/Appendix.docx
@@ -3,9 +3,818 @@
 <w:document xmlns:wpc="http://schemas.microsoft.com/office/word/2010/wordprocessingCanvas" xmlns:mo="http://schemas.microsoft.com/office/mac/office/2008/main" xmlns:mc="http://schemas.openxmlformats.org/markup-compatibility/2006" xmlns:mv="urn:schemas-microsoft-com:mac:vml" xmlns:o="urn:schemas-microsoft-com:office:office" xmlns:r="http://schemas.openxmlformats.org/officeDocument/2006/relationships" xmlns:m="http://schemas.openxmlformats.org/officeDocument/2006/math" xmlns:v="urn:schemas-microsoft-com:vml" xmlns:wp14="http://schemas.microsoft.com/office/word/2010/wordprocessingDrawing" xmlns:wp="http://schemas.openxmlformats.org/drawingml/2006/wordprocessingDrawing" xmlns:w10="urn:schemas-microsoft-com:office:word" xmlns:w="http://schemas.openxmlformats.org/wordprocessingml/2006/main" xmlns:w14="http://schemas.microsoft.com/office/word/2010/wordml" xmlns:wpg="http://schemas.microsoft.com/office/word/2010/wordprocessingGroup" xmlns:wpi="http://schemas.microsoft.com/office/word/2010/wordprocessingInk" xmlns:wne="http://schemas.microsoft.com/office/word/2006/wordml" xmlns:wps="http://schemas.microsoft.com/office/word/2010/wordprocessingShape" mc:Ignorable="w14 wp14">
   <w:body>
     <w:p>
+      <w:pPr>
+        <w:pStyle w:val="1"/>
+        <w:ind w:left="360" w:hanging="360"/>
+        <w:rPr>
+          <w:rFonts w:asciiTheme="minorEastAsia" w:eastAsiaTheme="minorEastAsia" w:hAnsiTheme="minorEastAsia" w:hint="eastAsia"/>
+          <w:b/>
+        </w:rPr>
+      </w:pPr>
+      <w:r>
+        <w:rPr>
+          <w:rFonts w:asciiTheme="minorEastAsia" w:eastAsiaTheme="minorEastAsia" w:hAnsiTheme="minorEastAsia" w:hint="eastAsia"/>
+        </w:rPr>
+        <w:t>付録</w:t>
+      </w:r>
+      <w:r>
+        <w:rPr>
+          <w:rFonts w:asciiTheme="minorEastAsia" w:eastAsiaTheme="minorEastAsia" w:hAnsiTheme="minorEastAsia"/>
+        </w:rPr>
+        <w:t xml:space="preserve">1. </w:t>
+      </w:r>
+      <w:r>
+        <w:rPr>
+          <w:rFonts w:asciiTheme="minorEastAsia" w:eastAsiaTheme="minorEastAsia" w:hAnsiTheme="minorEastAsia" w:hint="eastAsia"/>
+        </w:rPr>
+        <w:t>出力インタフェース比較実験での取得データ</w:t>
+      </w:r>
+    </w:p>
+    <w:p>
+      <w:pPr>
+        <w:jc w:val="center"/>
+        <w:rPr>
+          <w:rFonts w:hint="eastAsia"/>
+          <w:noProof/>
+        </w:rPr>
+      </w:pPr>
+      <w:r>
+        <w:drawing>
+          <wp:inline distT="0" distB="0" distL="0" distR="0" wp14:anchorId="7317501C" wp14:editId="0F4BE76F">
+            <wp:extent cx="5394107" cy="3018488"/>
+            <wp:effectExtent l="0" t="0" r="0" b="4445"/>
+            <wp:docPr id="2" name="図 1"/>
+            <wp:cNvGraphicFramePr>
+              <a:graphicFrameLocks xmlns:a="http://schemas.openxmlformats.org/drawingml/2006/main" noChangeAspect="1"/>
+            </wp:cNvGraphicFramePr>
+            <a:graphic xmlns:a="http://schemas.openxmlformats.org/drawingml/2006/main">
+              <a:graphicData uri="http://schemas.openxmlformats.org/drawingml/2006/picture">
+                <pic:pic xmlns:pic="http://schemas.openxmlformats.org/drawingml/2006/picture">
+                  <pic:nvPicPr>
+                    <pic:cNvPr id="0" name="Picture 1"/>
+                    <pic:cNvPicPr>
+                      <a:picLocks noChangeAspect="1" noChangeArrowheads="1"/>
+                    </pic:cNvPicPr>
+                  </pic:nvPicPr>
+                  <pic:blipFill>
+                    <a:blip r:embed="rId5">
+                      <a:extLst>
+                        <a:ext uri="{28A0092B-C50C-407E-A947-70E740481C1C}">
+                          <a14:useLocalDpi xmlns:a14="http://schemas.microsoft.com/office/drawing/2010/main" val="0"/>
+                        </a:ext>
+                      </a:extLst>
+                    </a:blip>
+                    <a:srcRect/>
+                    <a:stretch>
+                      <a:fillRect/>
+                    </a:stretch>
+                  </pic:blipFill>
+                  <pic:spPr bwMode="auto">
+                    <a:xfrm>
+                      <a:off x="0" y="0"/>
+                      <a:ext cx="5395677" cy="3019366"/>
+                    </a:xfrm>
+                    <a:prstGeom prst="rect">
+                      <a:avLst/>
+                    </a:prstGeom>
+                    <a:noFill/>
+                    <a:ln>
+                      <a:noFill/>
+                    </a:ln>
+                  </pic:spPr>
+                </pic:pic>
+              </a:graphicData>
+            </a:graphic>
+          </wp:inline>
+        </w:drawing>
+      </w:r>
+    </w:p>
+    <w:p>
+      <w:pPr>
+        <w:jc w:val="center"/>
+        <w:rPr>
+          <w:rFonts w:hint="eastAsia"/>
+          <w:noProof/>
+        </w:rPr>
+      </w:pPr>
+      <w:r>
+        <w:rPr>
+          <w:rFonts w:hint="eastAsia"/>
+          <w:noProof/>
+        </w:rPr>
+        <w:t>図</w:t>
+      </w:r>
+      <w:r>
+        <w:rPr>
+          <w:noProof/>
+        </w:rPr>
+        <w:t xml:space="preserve">0.1 </w:t>
+      </w:r>
+      <w:r>
+        <w:rPr>
+          <w:rFonts w:hint="eastAsia"/>
+          <w:noProof/>
+        </w:rPr>
+        <w:t>出力インタフェース比較実験取得データ（グラフあり）</w:t>
+      </w:r>
+    </w:p>
+    <w:p>
+      <w:pPr>
+        <w:rPr>
+          <w:rFonts w:hint="eastAsia"/>
+          <w:noProof/>
+        </w:rPr>
+      </w:pPr>
+    </w:p>
+    <w:p>
+      <w:pPr>
+        <w:jc w:val="center"/>
+        <w:rPr>
+          <w:rFonts w:hint="eastAsia"/>
+          <w:noProof/>
+        </w:rPr>
+      </w:pPr>
+      <w:r>
+        <w:drawing>
+          <wp:inline distT="0" distB="0" distL="0" distR="0" wp14:anchorId="61FD447C" wp14:editId="0BB672C2">
+            <wp:extent cx="5184691" cy="2819868"/>
+            <wp:effectExtent l="0" t="0" r="0" b="0"/>
+            <wp:docPr id="3" name="図 2"/>
+            <wp:cNvGraphicFramePr>
+              <a:graphicFrameLocks xmlns:a="http://schemas.openxmlformats.org/drawingml/2006/main" noChangeAspect="1"/>
+            </wp:cNvGraphicFramePr>
+            <a:graphic xmlns:a="http://schemas.openxmlformats.org/drawingml/2006/main">
+              <a:graphicData uri="http://schemas.openxmlformats.org/drawingml/2006/picture">
+                <pic:pic xmlns:pic="http://schemas.openxmlformats.org/drawingml/2006/picture">
+                  <pic:nvPicPr>
+                    <pic:cNvPr id="0" name="Picture 2"/>
+                    <pic:cNvPicPr>
+                      <a:picLocks noChangeAspect="1" noChangeArrowheads="1"/>
+                    </pic:cNvPicPr>
+                  </pic:nvPicPr>
+                  <pic:blipFill>
+                    <a:blip r:embed="rId6">
+                      <a:extLst>
+                        <a:ext uri="{28A0092B-C50C-407E-A947-70E740481C1C}">
+                          <a14:useLocalDpi xmlns:a14="http://schemas.microsoft.com/office/drawing/2010/main" val="0"/>
+                        </a:ext>
+                      </a:extLst>
+                    </a:blip>
+                    <a:srcRect/>
+                    <a:stretch>
+                      <a:fillRect/>
+                    </a:stretch>
+                  </pic:blipFill>
+                  <pic:spPr bwMode="auto">
+                    <a:xfrm>
+                      <a:off x="0" y="0"/>
+                      <a:ext cx="5187592" cy="2821446"/>
+                    </a:xfrm>
+                    <a:prstGeom prst="rect">
+                      <a:avLst/>
+                    </a:prstGeom>
+                    <a:noFill/>
+                    <a:ln>
+                      <a:noFill/>
+                    </a:ln>
+                  </pic:spPr>
+                </pic:pic>
+              </a:graphicData>
+            </a:graphic>
+          </wp:inline>
+        </w:drawing>
+      </w:r>
+    </w:p>
+    <w:p>
+      <w:pPr>
+        <w:jc w:val="center"/>
+        <w:rPr>
+          <w:rFonts w:hint="eastAsia"/>
+          <w:noProof/>
+        </w:rPr>
+      </w:pPr>
+      <w:r>
+        <w:rPr>
+          <w:rFonts w:hint="eastAsia"/>
+          <w:noProof/>
+        </w:rPr>
+        <w:t>図</w:t>
+      </w:r>
+      <w:r>
+        <w:rPr>
+          <w:noProof/>
+        </w:rPr>
+        <w:t>0.2</w:t>
+      </w:r>
+      <w:r>
+        <w:rPr>
+          <w:noProof/>
+        </w:rPr>
+        <w:t xml:space="preserve"> </w:t>
+      </w:r>
+      <w:r>
+        <w:rPr>
+          <w:rFonts w:hint="eastAsia"/>
+          <w:noProof/>
+        </w:rPr>
+        <w:t>出力インタフェース比較実験取得データ（グラフあり）</w:t>
+      </w:r>
+    </w:p>
+    <w:p>
+      <w:pPr>
+        <w:rPr>
+          <w:rFonts w:hint="eastAsia"/>
+          <w:noProof/>
+        </w:rPr>
+      </w:pPr>
+    </w:p>
+    <w:p>
+      <w:pPr>
+        <w:rPr>
+          <w:rFonts w:hint="eastAsia"/>
+          <w:noProof/>
+        </w:rPr>
+      </w:pPr>
+    </w:p>
+    <w:p>
+      <w:pPr>
+        <w:rPr>
+          <w:rFonts w:hint="eastAsia"/>
+          <w:noProof/>
+        </w:rPr>
+      </w:pPr>
+    </w:p>
+    <w:p>
+      <w:pPr>
+        <w:rPr>
+          <w:rFonts w:hint="eastAsia"/>
+          <w:noProof/>
+        </w:rPr>
+      </w:pPr>
+    </w:p>
+    <w:p>
+      <w:pPr>
+        <w:rPr>
+          <w:rFonts w:hint="eastAsia"/>
+          <w:noProof/>
+        </w:rPr>
+      </w:pPr>
+    </w:p>
+    <w:p>
+      <w:pPr>
+        <w:rPr>
+          <w:rFonts w:hint="eastAsia"/>
+          <w:noProof/>
+        </w:rPr>
+      </w:pPr>
+    </w:p>
+    <w:p>
+      <w:pPr>
+        <w:jc w:val="center"/>
+        <w:rPr>
+          <w:rFonts w:hint="eastAsia"/>
+          <w:noProof/>
+        </w:rPr>
+      </w:pPr>
+      <w:r>
+        <w:drawing>
+          <wp:inline distT="0" distB="0" distL="0" distR="0" wp14:anchorId="7E637AB4" wp14:editId="3251E4A3">
+            <wp:extent cx="5412292" cy="3016225"/>
+            <wp:effectExtent l="0" t="0" r="0" b="6985"/>
+            <wp:docPr id="4" name="図 3"/>
+            <wp:cNvGraphicFramePr>
+              <a:graphicFrameLocks xmlns:a="http://schemas.openxmlformats.org/drawingml/2006/main" noChangeAspect="1"/>
+            </wp:cNvGraphicFramePr>
+            <a:graphic xmlns:a="http://schemas.openxmlformats.org/drawingml/2006/main">
+              <a:graphicData uri="http://schemas.openxmlformats.org/drawingml/2006/picture">
+                <pic:pic xmlns:pic="http://schemas.openxmlformats.org/drawingml/2006/picture">
+                  <pic:nvPicPr>
+                    <pic:cNvPr id="0" name="Picture 3"/>
+                    <pic:cNvPicPr>
+                      <a:picLocks noChangeAspect="1" noChangeArrowheads="1"/>
+                    </pic:cNvPicPr>
+                  </pic:nvPicPr>
+                  <pic:blipFill>
+                    <a:blip r:embed="rId7">
+                      <a:extLst>
+                        <a:ext uri="{28A0092B-C50C-407E-A947-70E740481C1C}">
+                          <a14:useLocalDpi xmlns:a14="http://schemas.microsoft.com/office/drawing/2010/main" val="0"/>
+                        </a:ext>
+                      </a:extLst>
+                    </a:blip>
+                    <a:srcRect/>
+                    <a:stretch>
+                      <a:fillRect/>
+                    </a:stretch>
+                  </pic:blipFill>
+                  <pic:spPr bwMode="auto">
+                    <a:xfrm>
+                      <a:off x="0" y="0"/>
+                      <a:ext cx="5413331" cy="3016804"/>
+                    </a:xfrm>
+                    <a:prstGeom prst="rect">
+                      <a:avLst/>
+                    </a:prstGeom>
+                    <a:noFill/>
+                    <a:ln>
+                      <a:noFill/>
+                    </a:ln>
+                  </pic:spPr>
+                </pic:pic>
+              </a:graphicData>
+            </a:graphic>
+          </wp:inline>
+        </w:drawing>
+      </w:r>
+    </w:p>
+    <w:p>
+      <w:pPr>
+        <w:jc w:val="center"/>
+        <w:rPr>
+          <w:rFonts w:hint="eastAsia"/>
+          <w:noProof/>
+        </w:rPr>
+      </w:pPr>
+      <w:r>
+        <w:rPr>
+          <w:rFonts w:hint="eastAsia"/>
+          <w:noProof/>
+        </w:rPr>
+        <w:t>図</w:t>
+      </w:r>
+      <w:r>
+        <w:rPr>
+          <w:noProof/>
+        </w:rPr>
+        <w:t>0.3</w:t>
+      </w:r>
+      <w:r>
+        <w:rPr>
+          <w:noProof/>
+        </w:rPr>
+        <w:t xml:space="preserve"> </w:t>
+      </w:r>
+      <w:r>
+        <w:rPr>
+          <w:rFonts w:hint="eastAsia"/>
+          <w:noProof/>
+        </w:rPr>
+        <w:t>出力インタフェース比較実験取得データ（グラフあり）</w:t>
+      </w:r>
+    </w:p>
+    <w:p>
+      <w:pPr>
+        <w:rPr>
+          <w:rFonts w:hint="eastAsia"/>
+          <w:noProof/>
+        </w:rPr>
+      </w:pPr>
+    </w:p>
+    <w:p>
+      <w:pPr>
+        <w:rPr>
+          <w:rFonts w:hint="eastAsia"/>
+          <w:noProof/>
+        </w:rPr>
+      </w:pPr>
+    </w:p>
+    <w:p>
+      <w:pPr>
+        <w:jc w:val="center"/>
+        <w:rPr>
+          <w:rFonts w:hint="eastAsia"/>
+          <w:noProof/>
+        </w:rPr>
+      </w:pPr>
+      <w:r>
+        <w:drawing>
+          <wp:inline distT="0" distB="0" distL="0" distR="0" wp14:anchorId="68C23F2B" wp14:editId="7D193043">
+            <wp:extent cx="5390952" cy="3200036"/>
+            <wp:effectExtent l="0" t="0" r="0" b="635"/>
+            <wp:docPr id="5" name="図 4"/>
+            <wp:cNvGraphicFramePr>
+              <a:graphicFrameLocks xmlns:a="http://schemas.openxmlformats.org/drawingml/2006/main" noChangeAspect="1"/>
+            </wp:cNvGraphicFramePr>
+            <a:graphic xmlns:a="http://schemas.openxmlformats.org/drawingml/2006/main">
+              <a:graphicData uri="http://schemas.openxmlformats.org/drawingml/2006/picture">
+                <pic:pic xmlns:pic="http://schemas.openxmlformats.org/drawingml/2006/picture">
+                  <pic:nvPicPr>
+                    <pic:cNvPr id="0" name="Picture 4"/>
+                    <pic:cNvPicPr>
+                      <a:picLocks noChangeAspect="1" noChangeArrowheads="1"/>
+                    </pic:cNvPicPr>
+                  </pic:nvPicPr>
+                  <pic:blipFill>
+                    <a:blip r:embed="rId8">
+                      <a:extLst>
+                        <a:ext uri="{28A0092B-C50C-407E-A947-70E740481C1C}">
+                          <a14:useLocalDpi xmlns:a14="http://schemas.microsoft.com/office/drawing/2010/main" val="0"/>
+                        </a:ext>
+                      </a:extLst>
+                    </a:blip>
+                    <a:srcRect/>
+                    <a:stretch>
+                      <a:fillRect/>
+                    </a:stretch>
+                  </pic:blipFill>
+                  <pic:spPr bwMode="auto">
+                    <a:xfrm>
+                      <a:off x="0" y="0"/>
+                      <a:ext cx="5393259" cy="3201406"/>
+                    </a:xfrm>
+                    <a:prstGeom prst="rect">
+                      <a:avLst/>
+                    </a:prstGeom>
+                    <a:noFill/>
+                    <a:ln>
+                      <a:noFill/>
+                    </a:ln>
+                  </pic:spPr>
+                </pic:pic>
+              </a:graphicData>
+            </a:graphic>
+          </wp:inline>
+        </w:drawing>
+      </w:r>
+    </w:p>
+    <w:p>
+      <w:pPr>
+        <w:jc w:val="center"/>
+        <w:rPr>
+          <w:rFonts w:hint="eastAsia"/>
+          <w:noProof/>
+        </w:rPr>
+      </w:pPr>
+      <w:r>
+        <w:rPr>
+          <w:rFonts w:hint="eastAsia"/>
+          <w:noProof/>
+        </w:rPr>
+        <w:t>図</w:t>
+      </w:r>
+      <w:r>
+        <w:rPr>
+          <w:noProof/>
+        </w:rPr>
+        <w:t>0.4</w:t>
+      </w:r>
+      <w:r>
+        <w:rPr>
+          <w:noProof/>
+        </w:rPr>
+        <w:t xml:space="preserve"> </w:t>
+      </w:r>
+      <w:r>
+        <w:rPr>
+          <w:rFonts w:hint="eastAsia"/>
+          <w:noProof/>
+        </w:rPr>
+        <w:t>出力インタフェース比較実験取得データ（</w:t>
+      </w:r>
+      <w:r>
+        <w:rPr>
+          <w:rFonts w:hint="eastAsia"/>
+          <w:noProof/>
+        </w:rPr>
+        <w:t>グラフなし</w:t>
+      </w:r>
+      <w:r>
+        <w:rPr>
+          <w:rFonts w:hint="eastAsia"/>
+          <w:noProof/>
+        </w:rPr>
+        <w:t>）</w:t>
+      </w:r>
+    </w:p>
+    <w:p>
+      <w:pPr>
+        <w:rPr>
+          <w:rFonts w:hint="eastAsia"/>
+          <w:noProof/>
+        </w:rPr>
+      </w:pPr>
+    </w:p>
+    <w:p>
+      <w:pPr>
+        <w:rPr>
+          <w:rFonts w:hint="eastAsia"/>
+          <w:noProof/>
+        </w:rPr>
+      </w:pPr>
+    </w:p>
+    <w:p>
+      <w:pPr>
+        <w:rPr>
+          <w:rFonts w:hint="eastAsia"/>
+          <w:noProof/>
+        </w:rPr>
+      </w:pPr>
+    </w:p>
+    <w:p>
+      <w:pPr>
+        <w:rPr>
+          <w:rFonts w:hint="eastAsia"/>
+          <w:noProof/>
+        </w:rPr>
+      </w:pPr>
+    </w:p>
+    <w:p>
+      <w:pPr>
+        <w:jc w:val="center"/>
+      </w:pPr>
+      <w:r>
+        <w:drawing>
+          <wp:inline distT="0" distB="0" distL="0" distR="0" wp14:anchorId="7F2814C9" wp14:editId="2FFFEBB8">
+            <wp:extent cx="5459771" cy="3197537"/>
+            <wp:effectExtent l="0" t="0" r="1270" b="3175"/>
+            <wp:docPr id="6" name="図 5"/>
+            <wp:cNvGraphicFramePr>
+              <a:graphicFrameLocks xmlns:a="http://schemas.openxmlformats.org/drawingml/2006/main" noChangeAspect="1"/>
+            </wp:cNvGraphicFramePr>
+            <a:graphic xmlns:a="http://schemas.openxmlformats.org/drawingml/2006/main">
+              <a:graphicData uri="http://schemas.openxmlformats.org/drawingml/2006/picture">
+                <pic:pic xmlns:pic="http://schemas.openxmlformats.org/drawingml/2006/picture">
+                  <pic:nvPicPr>
+                    <pic:cNvPr id="0" name="Picture 5"/>
+                    <pic:cNvPicPr>
+                      <a:picLocks noChangeAspect="1" noChangeArrowheads="1"/>
+                    </pic:cNvPicPr>
+                  </pic:nvPicPr>
+                  <pic:blipFill>
+                    <a:blip r:embed="rId9">
+                      <a:extLst>
+                        <a:ext uri="{28A0092B-C50C-407E-A947-70E740481C1C}">
+                          <a14:useLocalDpi xmlns:a14="http://schemas.microsoft.com/office/drawing/2010/main" val="0"/>
+                        </a:ext>
+                      </a:extLst>
+                    </a:blip>
+                    <a:srcRect/>
+                    <a:stretch>
+                      <a:fillRect/>
+                    </a:stretch>
+                  </pic:blipFill>
+                  <pic:spPr bwMode="auto">
+                    <a:xfrm>
+                      <a:off x="0" y="0"/>
+                      <a:ext cx="5461288" cy="3198426"/>
+                    </a:xfrm>
+                    <a:prstGeom prst="rect">
+                      <a:avLst/>
+                    </a:prstGeom>
+                    <a:noFill/>
+                    <a:ln>
+                      <a:noFill/>
+                    </a:ln>
+                  </pic:spPr>
+                </pic:pic>
+              </a:graphicData>
+            </a:graphic>
+          </wp:inline>
+        </w:drawing>
+      </w:r>
+    </w:p>
+    <w:p>
+      <w:pPr>
+        <w:jc w:val="center"/>
+        <w:rPr>
+          <w:rFonts w:hint="eastAsia"/>
+          <w:noProof/>
+        </w:rPr>
+      </w:pPr>
+      <w:r>
+        <w:rPr>
+          <w:rFonts w:hint="eastAsia"/>
+          <w:noProof/>
+        </w:rPr>
+        <w:t>図</w:t>
+      </w:r>
+      <w:r>
+        <w:rPr>
+          <w:noProof/>
+        </w:rPr>
+        <w:t>0.5</w:t>
+      </w:r>
+      <w:r>
+        <w:rPr>
+          <w:noProof/>
+        </w:rPr>
+        <w:t xml:space="preserve"> </w:t>
+      </w:r>
+      <w:r>
+        <w:rPr>
+          <w:rFonts w:hint="eastAsia"/>
+          <w:noProof/>
+        </w:rPr>
+        <w:t>出力インタフェース比較実験取得データ（グラフなし）</w:t>
+      </w:r>
+    </w:p>
+    <w:p/>
+    <w:p/>
+    <w:p>
+      <w:pPr>
+        <w:jc w:val="center"/>
+      </w:pPr>
+      <w:r>
+        <w:drawing>
+          <wp:inline distT="0" distB="0" distL="0" distR="0" wp14:anchorId="0F580E8F" wp14:editId="5598B898">
+            <wp:extent cx="5179098" cy="2945203"/>
+            <wp:effectExtent l="0" t="0" r="2540" b="1270"/>
+            <wp:docPr id="7" name="図 6"/>
+            <wp:cNvGraphicFramePr>
+              <a:graphicFrameLocks xmlns:a="http://schemas.openxmlformats.org/drawingml/2006/main" noChangeAspect="1"/>
+            </wp:cNvGraphicFramePr>
+            <a:graphic xmlns:a="http://schemas.openxmlformats.org/drawingml/2006/main">
+              <a:graphicData uri="http://schemas.openxmlformats.org/drawingml/2006/picture">
+                <pic:pic xmlns:pic="http://schemas.openxmlformats.org/drawingml/2006/picture">
+                  <pic:nvPicPr>
+                    <pic:cNvPr id="0" name="Picture 6"/>
+                    <pic:cNvPicPr>
+                      <a:picLocks noChangeAspect="1" noChangeArrowheads="1"/>
+                    </pic:cNvPicPr>
+                  </pic:nvPicPr>
+                  <pic:blipFill>
+                    <a:blip r:embed="rId10">
+                      <a:extLst>
+                        <a:ext uri="{28A0092B-C50C-407E-A947-70E740481C1C}">
+                          <a14:useLocalDpi xmlns:a14="http://schemas.microsoft.com/office/drawing/2010/main" val="0"/>
+                        </a:ext>
+                      </a:extLst>
+                    </a:blip>
+                    <a:srcRect/>
+                    <a:stretch>
+                      <a:fillRect/>
+                    </a:stretch>
+                  </pic:blipFill>
+                  <pic:spPr bwMode="auto">
+                    <a:xfrm>
+                      <a:off x="0" y="0"/>
+                      <a:ext cx="5179935" cy="2945679"/>
+                    </a:xfrm>
+                    <a:prstGeom prst="rect">
+                      <a:avLst/>
+                    </a:prstGeom>
+                    <a:noFill/>
+                    <a:ln>
+                      <a:noFill/>
+                    </a:ln>
+                  </pic:spPr>
+                </pic:pic>
+              </a:graphicData>
+            </a:graphic>
+          </wp:inline>
+        </w:drawing>
+      </w:r>
+    </w:p>
+    <w:p>
+      <w:pPr>
+        <w:jc w:val="center"/>
+        <w:rPr>
+          <w:rFonts w:hint="eastAsia"/>
+          <w:noProof/>
+        </w:rPr>
+      </w:pPr>
+      <w:r>
+        <w:rPr>
+          <w:rFonts w:hint="eastAsia"/>
+          <w:noProof/>
+        </w:rPr>
+        <w:t>図</w:t>
+      </w:r>
+      <w:r>
+        <w:rPr>
+          <w:noProof/>
+        </w:rPr>
+        <w:t>0.6</w:t>
+      </w:r>
+      <w:r>
+        <w:rPr>
+          <w:noProof/>
+        </w:rPr>
+        <w:t xml:space="preserve"> </w:t>
+      </w:r>
+      <w:r>
+        <w:rPr>
+          <w:rFonts w:hint="eastAsia"/>
+          <w:noProof/>
+        </w:rPr>
+        <w:t>出力インタフェース比較実験取得データ（グラフなし）</w:t>
+      </w:r>
+    </w:p>
+    <w:p/>
+    <w:p/>
+    <w:p>
+      <w:pPr>
+        <w:tabs>
+          <w:tab w:val="left" w:pos="5170"/>
+        </w:tabs>
+      </w:pPr>
+      <w:r>
+        <w:tab/>
+      </w:r>
+    </w:p>
+    <w:p>
+      <w:r>
+        <w:drawing>
+          <wp:inline distT="0" distB="0" distL="0" distR="0" wp14:anchorId="6E3E060F" wp14:editId="7E3E3675">
+            <wp:extent cx="5710922" cy="2847350"/>
+            <wp:effectExtent l="0" t="0" r="4445" b="0"/>
+            <wp:docPr id="8" name="図 7"/>
+            <wp:cNvGraphicFramePr>
+              <a:graphicFrameLocks xmlns:a="http://schemas.openxmlformats.org/drawingml/2006/main" noChangeAspect="1"/>
+            </wp:cNvGraphicFramePr>
+            <a:graphic xmlns:a="http://schemas.openxmlformats.org/drawingml/2006/main">
+              <a:graphicData uri="http://schemas.openxmlformats.org/drawingml/2006/picture">
+                <pic:pic xmlns:pic="http://schemas.openxmlformats.org/drawingml/2006/picture">
+                  <pic:nvPicPr>
+                    <pic:cNvPr id="0" name="Picture 7"/>
+                    <pic:cNvPicPr>
+                      <a:picLocks noChangeAspect="1" noChangeArrowheads="1"/>
+                    </pic:cNvPicPr>
+                  </pic:nvPicPr>
+                  <pic:blipFill>
+                    <a:blip r:embed="rId11">
+                      <a:extLst>
+                        <a:ext uri="{28A0092B-C50C-407E-A947-70E740481C1C}">
+                          <a14:useLocalDpi xmlns:a14="http://schemas.microsoft.com/office/drawing/2010/main" val="0"/>
+                        </a:ext>
+                      </a:extLst>
+                    </a:blip>
+                    <a:srcRect/>
+                    <a:stretch>
+                      <a:fillRect/>
+                    </a:stretch>
+                  </pic:blipFill>
+                  <pic:spPr bwMode="auto">
+                    <a:xfrm>
+                      <a:off x="0" y="0"/>
+                      <a:ext cx="5712653" cy="2848213"/>
+                    </a:xfrm>
+                    <a:prstGeom prst="rect">
+                      <a:avLst/>
+                    </a:prstGeom>
+                    <a:noFill/>
+                    <a:ln>
+                      <a:noFill/>
+                    </a:ln>
+                  </pic:spPr>
+                </pic:pic>
+              </a:graphicData>
+            </a:graphic>
+          </wp:inline>
+        </w:drawing>
+      </w:r>
+    </w:p>
+    <w:p>
+      <w:pPr>
+        <w:jc w:val="center"/>
+        <w:rPr>
+          <w:rFonts w:hint="eastAsia"/>
+          <w:noProof/>
+        </w:rPr>
+      </w:pPr>
+      <w:r>
+        <w:rPr>
+          <w:rFonts w:hint="eastAsia"/>
+          <w:noProof/>
+        </w:rPr>
+        <w:t>図</w:t>
+      </w:r>
+      <w:r>
+        <w:rPr>
+          <w:noProof/>
+        </w:rPr>
+        <w:t xml:space="preserve">0.6 </w:t>
+      </w:r>
+      <w:r>
+        <w:rPr>
+          <w:rFonts w:hint="eastAsia"/>
+          <w:noProof/>
+        </w:rPr>
+        <w:t>出力インタフェース比較実験取得データ（</w:t>
+      </w:r>
+      <w:r>
+        <w:rPr>
+          <w:rFonts w:hint="eastAsia"/>
+          <w:noProof/>
+        </w:rPr>
+        <w:t>アンケート</w:t>
+      </w:r>
+      <w:r>
+        <w:rPr>
+          <w:rFonts w:hint="eastAsia"/>
+          <w:noProof/>
+        </w:rPr>
+        <w:t>）</w:t>
+      </w:r>
+    </w:p>
+    <w:p/>
+    <w:p>
       <w:bookmarkStart w:id="0" w:name="_GoBack"/>
       <w:bookmarkEnd w:id="0"/>
     </w:p>
+    <w:p/>
+    <w:p/>
+    <w:p/>
     <w:sectPr>
       <w:pgSz w:w="11900" w:h="16840"/>
       <w:pgMar w:top="1985" w:right="1701" w:bottom="1701" w:left="1701" w:header="851" w:footer="992" w:gutter="0"/>
@@ -177,6 +986,24 @@
       <w:jc w:val="both"/>
     </w:pPr>
   </w:style>
+  <w:style w:type="paragraph" w:styleId="1">
+    <w:name w:val="heading 1"/>
+    <w:basedOn w:val="a"/>
+    <w:next w:val="a"/>
+    <w:link w:val="10"/>
+    <w:uiPriority w:val="9"/>
+    <w:qFormat/>
+    <w:rsid w:val="00E03E68"/>
+    <w:pPr>
+      <w:keepNext/>
+      <w:outlineLvl w:val="0"/>
+    </w:pPr>
+    <w:rPr>
+      <w:rFonts w:asciiTheme="majorHAnsi" w:eastAsiaTheme="majorEastAsia" w:hAnsiTheme="majorHAnsi" w:cstheme="majorBidi"/>
+      <w:sz w:val="28"/>
+      <w:szCs w:val="28"/>
+    </w:rPr>
+  </w:style>
   <w:style w:type="character" w:default="1" w:styleId="a0">
     <w:name w:val="Default Paragraph Font"/>
     <w:uiPriority w:val="1"/>
@@ -203,6 +1030,45 @@
     <w:uiPriority w:val="99"/>
     <w:semiHidden/>
     <w:unhideWhenUsed/>
+  </w:style>
+  <w:style w:type="character" w:customStyle="1" w:styleId="10">
+    <w:name w:val="見出し 1 (文字)"/>
+    <w:basedOn w:val="a0"/>
+    <w:link w:val="1"/>
+    <w:uiPriority w:val="9"/>
+    <w:rsid w:val="00E03E68"/>
+    <w:rPr>
+      <w:rFonts w:asciiTheme="majorHAnsi" w:eastAsiaTheme="majorEastAsia" w:hAnsiTheme="majorHAnsi" w:cstheme="majorBidi"/>
+      <w:sz w:val="28"/>
+      <w:szCs w:val="28"/>
+    </w:rPr>
+  </w:style>
+  <w:style w:type="paragraph" w:styleId="a3">
+    <w:name w:val="Balloon Text"/>
+    <w:basedOn w:val="a"/>
+    <w:link w:val="a4"/>
+    <w:uiPriority w:val="99"/>
+    <w:semiHidden/>
+    <w:unhideWhenUsed/>
+    <w:rsid w:val="00115D42"/>
+    <w:rPr>
+      <w:rFonts w:ascii="ヒラギノ角ゴ ProN W3" w:eastAsia="ヒラギノ角ゴ ProN W3"/>
+      <w:sz w:val="18"/>
+      <w:szCs w:val="18"/>
+    </w:rPr>
+  </w:style>
+  <w:style w:type="character" w:customStyle="1" w:styleId="a4">
+    <w:name w:val="吹き出し (文字)"/>
+    <w:basedOn w:val="a0"/>
+    <w:link w:val="a3"/>
+    <w:uiPriority w:val="99"/>
+    <w:semiHidden/>
+    <w:rsid w:val="00115D42"/>
+    <w:rPr>
+      <w:rFonts w:ascii="ヒラギノ角ゴ ProN W3" w:eastAsia="ヒラギノ角ゴ ProN W3"/>
+      <w:sz w:val="18"/>
+      <w:szCs w:val="18"/>
+    </w:rPr>
   </w:style>
 </w:styles>
 </file>
@@ -368,6 +1234,24 @@
       <w:jc w:val="both"/>
     </w:pPr>
   </w:style>
+  <w:style w:type="paragraph" w:styleId="1">
+    <w:name w:val="heading 1"/>
+    <w:basedOn w:val="a"/>
+    <w:next w:val="a"/>
+    <w:link w:val="10"/>
+    <w:uiPriority w:val="9"/>
+    <w:qFormat/>
+    <w:rsid w:val="00E03E68"/>
+    <w:pPr>
+      <w:keepNext/>
+      <w:outlineLvl w:val="0"/>
+    </w:pPr>
+    <w:rPr>
+      <w:rFonts w:asciiTheme="majorHAnsi" w:eastAsiaTheme="majorEastAsia" w:hAnsiTheme="majorHAnsi" w:cstheme="majorBidi"/>
+      <w:sz w:val="28"/>
+      <w:szCs w:val="28"/>
+    </w:rPr>
+  </w:style>
   <w:style w:type="character" w:default="1" w:styleId="a0">
     <w:name w:val="Default Paragraph Font"/>
     <w:uiPriority w:val="1"/>
@@ -394,6 +1278,45 @@
     <w:uiPriority w:val="99"/>
     <w:semiHidden/>
     <w:unhideWhenUsed/>
+  </w:style>
+  <w:style w:type="character" w:customStyle="1" w:styleId="10">
+    <w:name w:val="見出し 1 (文字)"/>
+    <w:basedOn w:val="a0"/>
+    <w:link w:val="1"/>
+    <w:uiPriority w:val="9"/>
+    <w:rsid w:val="00E03E68"/>
+    <w:rPr>
+      <w:rFonts w:asciiTheme="majorHAnsi" w:eastAsiaTheme="majorEastAsia" w:hAnsiTheme="majorHAnsi" w:cstheme="majorBidi"/>
+      <w:sz w:val="28"/>
+      <w:szCs w:val="28"/>
+    </w:rPr>
+  </w:style>
+  <w:style w:type="paragraph" w:styleId="a3">
+    <w:name w:val="Balloon Text"/>
+    <w:basedOn w:val="a"/>
+    <w:link w:val="a4"/>
+    <w:uiPriority w:val="99"/>
+    <w:semiHidden/>
+    <w:unhideWhenUsed/>
+    <w:rsid w:val="00115D42"/>
+    <w:rPr>
+      <w:rFonts w:ascii="ヒラギノ角ゴ ProN W3" w:eastAsia="ヒラギノ角ゴ ProN W3"/>
+      <w:sz w:val="18"/>
+      <w:szCs w:val="18"/>
+    </w:rPr>
+  </w:style>
+  <w:style w:type="character" w:customStyle="1" w:styleId="a4">
+    <w:name w:val="吹き出し (文字)"/>
+    <w:basedOn w:val="a0"/>
+    <w:link w:val="a3"/>
+    <w:uiPriority w:val="99"/>
+    <w:semiHidden/>
+    <w:rsid w:val="00115D42"/>
+    <w:rPr>
+      <w:rFonts w:ascii="ヒラギノ角ゴ ProN W3" w:eastAsia="ヒラギノ角ゴ ProN W3"/>
+      <w:sz w:val="18"/>
+      <w:szCs w:val="18"/>
+    </w:rPr>
   </w:style>
 </w:styles>
 </file>

</xml_diff>